<commit_message>
fix typo in instructions regaridng data source
</commit_message>
<xml_diff>
--- a/BAN1_Case_Info/A2_Hospital_Readmission/hospital readmission modeling.docx
+++ b/BAN1_Case_Info/A2_Hospital_Readmission/hospital readmission modeling.docx
@@ -583,25 +583,9 @@
     <w:p>
       <w:pPr>
         <w:rPr>
-          <w:rStyle w:val="Hyperlink"/>
-          <w:rFonts w:asciiTheme="minorHAnsi" w:hAnsiTheme="minorHAnsi"/>
-        </w:rPr>
-      </w:pPr>
-      <w:r>
-        <w:rPr>
-          <w:rFonts w:asciiTheme="minorHAnsi" w:hAnsiTheme="minorHAnsi" w:cstheme="minorHAnsi"/>
-        </w:rPr>
-        <w:t xml:space="preserve">Source:  </w:t>
-      </w:r>
-      <w:hyperlink r:id="rId12" w:history="1">
-        <w:r>
-          <w:rPr>
-            <w:rStyle w:val="Hyperlink"/>
-            <w:rFonts w:asciiTheme="minorHAnsi" w:hAnsiTheme="minorHAnsi"/>
-          </w:rPr>
-          <w:t>https://www.kaggle.com/kondla/carinsurance</w:t>
-        </w:r>
-      </w:hyperlink>
+          <w:rFonts w:asciiTheme="minorHAnsi" w:hAnsiTheme="minorHAnsi" w:cstheme="minorHAnsi"/>
+        </w:rPr>
+      </w:pPr>
     </w:p>
     <w:p>
       <w:pPr>
@@ -614,6 +598,31 @@
           <w:rFonts w:asciiTheme="minorHAnsi" w:hAnsiTheme="minorHAnsi" w:cstheme="minorHAnsi"/>
         </w:rPr>
         <w:t>There are 6 files included in the case.</w:t>
+      </w:r>
+      <w:r>
+        <w:rPr>
+          <w:rFonts w:asciiTheme="minorHAnsi" w:hAnsiTheme="minorHAnsi" w:cstheme="minorHAnsi"/>
+        </w:rPr>
+        <w:t xml:space="preserve"> </w:t>
+      </w:r>
+    </w:p>
+    <w:p>
+      <w:pPr>
+        <w:rPr>
+          <w:rFonts w:asciiTheme="minorHAnsi" w:hAnsiTheme="minorHAnsi" w:cstheme="minorHAnsi"/>
+          <w:b/>
+          <w:bCs/>
+          <w:u w:val="single"/>
+        </w:rPr>
+      </w:pPr>
+      <w:r>
+        <w:rPr>
+          <w:rFonts w:asciiTheme="minorHAnsi" w:hAnsiTheme="minorHAnsi" w:cstheme="minorHAnsi"/>
+          <w:b/>
+          <w:bCs/>
+          <w:u w:val="single"/>
+        </w:rPr>
+        <w:t>**PLEASE ONLY USE THE DATA FROM THE COURSE GITHUB REPOSITORY**</w:t>
       </w:r>
     </w:p>
     <w:p>
@@ -820,6 +829,7 @@
           <w:sz w:val="24"/>
           <w:szCs w:val="22"/>
         </w:rPr>
+        <w:lastRenderedPageBreak/>
         <w:t>diabetesHospitalInfoTest.csv, diabetesMedsTest.csv, diabetesPatientTest.csv</w:t>
       </w:r>
       <w:r>
@@ -1134,7 +1144,6 @@
                 <w:color w:val="000000"/>
                 <w:sz w:val="22"/>
               </w:rPr>
-              <w:lastRenderedPageBreak/>
               <w:t>2162</w:t>
             </w:r>
           </w:p>
@@ -2582,6 +2591,7 @@
         <w:rPr>
           <w:rFonts w:asciiTheme="minorHAnsi" w:hAnsiTheme="minorHAnsi" w:cstheme="minorHAnsi"/>
         </w:rPr>
+        <w:lastRenderedPageBreak/>
         <w:t>An R script covering all data munging</w:t>
       </w:r>
       <w:r>
@@ -2712,7 +2722,6 @@
         <w:rPr>
           <w:rFonts w:asciiTheme="minorHAnsi" w:hAnsiTheme="minorHAnsi" w:cstheme="minorHAnsi"/>
         </w:rPr>
-        <w:lastRenderedPageBreak/>
         <w:t>Criteria for Success</w:t>
       </w:r>
     </w:p>

</xml_diff>